<commit_message>
Review a some errors. I Fixed it and Push to deploy
</commit_message>
<xml_diff>
--- a/AI_Chatbot_Code_Challenge.docx
+++ b/AI_Chatbot_Code_Challenge.docx
@@ -431,12 +431,12 @@
     <w:p>
       <w:pPr>
         <w:rPr>
-          <w:highlight w:val="red"/>
+          <w:highlight w:val="green"/>
         </w:rPr>
       </w:pPr>
       <w:r>
         <w:rPr>
-          <w:highlight w:val="red"/>
+          <w:highlight w:val="green"/>
         </w:rPr>
         <w:t>Objective: Automate build, test, and deploy.</w:t>
       </w:r>
@@ -445,12 +445,12 @@
       <w:pPr>
         <w:pStyle w:val="ListBullet"/>
         <w:rPr>
-          <w:highlight w:val="red"/>
+          <w:highlight w:val="green"/>
         </w:rPr>
       </w:pPr>
       <w:r>
         <w:rPr>
-          <w:highlight w:val="red"/>
+          <w:highlight w:val="green"/>
         </w:rPr>
         <w:t>- CI config (e.g., GitHub Actions) to checkout code, install deps, run tests, build a Docker image, and push to a registry.</w:t>
       </w:r>
@@ -459,12 +459,12 @@
       <w:pPr>
         <w:pStyle w:val="ListBullet"/>
         <w:rPr>
-          <w:highlight w:val="red"/>
+          <w:highlight w:val="green"/>
         </w:rPr>
       </w:pPr>
       <w:r>
         <w:rPr>
-          <w:highlight w:val="red"/>
+          <w:highlight w:val="green"/>
         </w:rPr>
         <w:t>- Deliverable: `.github/workflows/ci.yml` or equivalent.</w:t>
       </w:r>
@@ -486,12 +486,12 @@
       <w:pPr>
         <w:pStyle w:val="ListBullet"/>
         <w:rPr>
-          <w:highlight w:val="red"/>
+          <w:highlight w:val="green"/>
         </w:rPr>
       </w:pPr>
       <w:r>
         <w:rPr>
-          <w:highlight w:val="red"/>
+          <w:highlight w:val="green"/>
         </w:rPr>
         <w:t>- Use Kubernetes manifests or serverless definitions (AWS Lambda + API Gateway, etc.).</w:t>
       </w:r>
@@ -550,12 +550,12 @@
       <w:pPr>
         <w:pStyle w:val="ListBullet"/>
         <w:rPr>
-          <w:highlight w:val="green"/>
+          <w:highlight w:val="red"/>
         </w:rPr>
       </w:pPr>
       <w:r>
         <w:rPr>
-          <w:highlight w:val="green"/>
+          <w:highlight w:val="red"/>
         </w:rPr>
         <w:t>- Swap JWT for OAuth2 or SSO integration.</w:t>
       </w:r>
@@ -895,7 +895,7 @@
   <w:abstractNum w:abstractNumId="8" w15:restartNumberingAfterBreak="0">
     <w:nsid w:val="FFFFFF89"/>
     <w:multiLevelType w:val="singleLevel"/>
-    <w:tmpl w:val="29761A62"/>
+    <w:tmpl w:val="19A2BD42"/>
     <w:lvl w:ilvl="0">
       <w:start w:val="1"/>
       <w:numFmt w:val="bullet"/>

</xml_diff>